<commit_message>
Update Financial Returns on business-Desired outcome1.docx
please see link to flowchart attempt in word file, not sure if this is how we should go about it(just a draft)
</commit_message>
<xml_diff>
--- a/Financial Returns on business-Desired outcome1.docx
+++ b/Financial Returns on business-Desired outcome1.docx
@@ -578,8 +578,18 @@
                 <w:color w:val="000000" w:themeColor="text1"/>
                 <w:lang w:val="en-GB" w:eastAsia="ja-JP"/>
               </w:rPr>
-              <w:t xml:space="preserve">Prompt </w:t>
-            </w:r>
+              <w:t>Prompt quantity</w:t>
+            </w:r>
+          </w:p>
+          <w:p>
+            <w:pPr>
+              <w:spacing w:after="160" w:line="259" w:lineRule="auto"/>
+              <w:rPr>
+                <w:rFonts w:ascii="Arial" w:eastAsiaTheme="minorEastAsia" w:hAnsi="Arial" w:cs="Arial"/>
+                <w:color w:val="000000" w:themeColor="text1"/>
+                <w:lang w:val="en-GB" w:eastAsia="ja-JP"/>
+              </w:rPr>
+            </w:pPr>
             <w:proofErr w:type="spellStart"/>
             <w:r>
               <w:rPr>
@@ -587,7 +597,15 @@
                 <w:color w:val="000000" w:themeColor="text1"/>
                 <w:lang w:val="en-GB" w:eastAsia="ja-JP"/>
               </w:rPr>
-              <w:t>quantityGet</w:t>
+              <w:t>net</w:t>
+            </w:r>
+            <w:r>
+              <w:rPr>
+                <w:rFonts w:ascii="Arial" w:eastAsiaTheme="minorEastAsia" w:hAnsi="Arial" w:cs="Arial"/>
+                <w:color w:val="000000" w:themeColor="text1"/>
+                <w:lang w:val="en-GB" w:eastAsia="ja-JP"/>
+              </w:rPr>
+              <w:t>Get</w:t>
             </w:r>
             <w:proofErr w:type="spellEnd"/>
             <w:r>
@@ -1706,6 +1724,7 @@
     <w:p>
       <w:pPr>
         <w:rPr>
+          <w:rStyle w:val="Hyperlink"/>
           <w:rFonts w:ascii="Arial" w:eastAsiaTheme="minorEastAsia" w:hAnsi="Arial" w:cs="Arial"/>
           <w:color w:val="000000" w:themeColor="text1"/>
           <w:lang w:val="en-ZA" w:eastAsia="ja-JP"/>
@@ -1722,6 +1741,73 @@
           <w:t>https://app.diagrams.net/#LHierarchy%20Chart</w:t>
         </w:r>
       </w:hyperlink>
+    </w:p>
+    <w:p>
+      <w:pPr>
+        <w:rPr>
+          <w:rFonts w:ascii="Arial" w:eastAsiaTheme="minorEastAsia" w:hAnsi="Arial" w:cs="Arial"/>
+          <w:b/>
+          <w:bCs/>
+          <w:color w:val="000000" w:themeColor="text1"/>
+          <w:lang w:val="en-ZA" w:eastAsia="ja-JP"/>
+        </w:rPr>
+      </w:pPr>
+      <w:r>
+        <w:rPr>
+          <w:rStyle w:val="Hyperlink"/>
+          <w:rFonts w:ascii="Arial" w:eastAsiaTheme="minorEastAsia" w:hAnsi="Arial" w:cs="Arial"/>
+          <w:b/>
+          <w:bCs/>
+          <w:color w:val="000000" w:themeColor="text1"/>
+          <w:u w:val="none"/>
+          <w:lang w:val="en-ZA" w:eastAsia="ja-JP"/>
+        </w:rPr>
+        <w:t xml:space="preserve">Flowchart diagram </w:t>
+      </w:r>
+      <w:proofErr w:type="gramStart"/>
+      <w:r>
+        <w:rPr>
+          <w:rStyle w:val="Hyperlink"/>
+          <w:rFonts w:ascii="Arial" w:eastAsiaTheme="minorEastAsia" w:hAnsi="Arial" w:cs="Arial"/>
+          <w:b/>
+          <w:bCs/>
+          <w:color w:val="000000" w:themeColor="text1"/>
+          <w:u w:val="none"/>
+          <w:lang w:val="en-ZA" w:eastAsia="ja-JP"/>
+        </w:rPr>
+        <w:t>link :</w:t>
+      </w:r>
+      <w:proofErr w:type="gramEnd"/>
+    </w:p>
+    <w:p>
+      <w:pPr>
+        <w:tabs>
+          <w:tab w:val="left" w:pos="6660"/>
+        </w:tabs>
+        <w:rPr>
+          <w:rFonts w:ascii="Arial" w:eastAsiaTheme="minorEastAsia" w:hAnsi="Arial" w:cs="Arial"/>
+          <w:color w:val="000000" w:themeColor="text1"/>
+          <w:lang w:val="en-ZA" w:eastAsia="ja-JP"/>
+        </w:rPr>
+      </w:pPr>
+      <w:hyperlink r:id="rId7" w:history="1">
+        <w:r>
+          <w:rPr>
+            <w:rStyle w:val="Hyperlink"/>
+            <w:rFonts w:ascii="Arial" w:eastAsiaTheme="minorEastAsia" w:hAnsi="Arial" w:cs="Arial"/>
+            <w:lang w:val="en-ZA" w:eastAsia="ja-JP"/>
+          </w:rPr>
+          <w:t>https://app.diagrams.net/?libs=general;flowchart#LFlowchart</w:t>
+        </w:r>
+      </w:hyperlink>
+      <w:r>
+        <w:rPr>
+          <w:rFonts w:ascii="Arial" w:eastAsiaTheme="minorEastAsia" w:hAnsi="Arial" w:cs="Arial"/>
+          <w:color w:val="000000" w:themeColor="text1"/>
+          <w:lang w:val="en-ZA" w:eastAsia="ja-JP"/>
+        </w:rPr>
+        <w:tab/>
+      </w:r>
     </w:p>
     <w:p>
       <w:pPr>
@@ -3385,6 +3471,7 @@
   <w:style w:type="character" w:default="1" w:styleId="DefaultParagraphFont">
     <w:name w:val="Default Paragraph Font"/>
     <w:uiPriority w:val="1"/>
+    <w:semiHidden/>
     <w:unhideWhenUsed/>
   </w:style>
   <w:style w:type="table" w:default="1" w:styleId="TableNormal">

</xml_diff>